<commit_message>
ajustado o escopo do projeto
</commit_message>
<xml_diff>
--- a/docs/EAP.docx
+++ b/docs/EAP.docx
@@ -2,10 +2,9 @@
 <file path=word/document.xml><?xml version="1.0" encoding="utf-8"?>
 <w:document xmlns:wpc="http://schemas.microsoft.com/office/word/2010/wordprocessingCanvas" xmlns:mc="http://schemas.openxmlformats.org/markup-compatibility/2006" xmlns:o="urn:schemas-microsoft-com:office:office" xmlns:r="http://schemas.openxmlformats.org/officeDocument/2006/relationships" xmlns:m="http://schemas.openxmlformats.org/officeDocument/2006/math" xmlns:v="urn:schemas-microsoft-com:vml" xmlns:wp14="http://schemas.microsoft.com/office/word/2010/wordprocessingDrawing" xmlns:wp="http://schemas.openxmlformats.org/drawingml/2006/wordprocessingDrawing" xmlns:w10="urn:schemas-microsoft-com:office:word" xmlns:w="http://schemas.openxmlformats.org/wordprocessingml/2006/main" xmlns:w14="http://schemas.microsoft.com/office/word/2010/wordml" xmlns:w15="http://schemas.microsoft.com/office/word/2012/wordml" xmlns:wpg="http://schemas.microsoft.com/office/word/2010/wordprocessingGroup" xmlns:wpi="http://schemas.microsoft.com/office/word/2010/wordprocessingInk" xmlns:wne="http://schemas.microsoft.com/office/word/2006/wordml" xmlns:wps="http://schemas.microsoft.com/office/word/2010/wordprocessingShape" xmlns:w16se="http://schemas.microsoft.com/office/word/2015/wordml/symex" xmlns:w16cid="http://schemas.microsoft.com/office/word/2016/wordml/cid" xmlns:w16="http://schemas.microsoft.com/office/word/2018/wordml" xmlns:w16cex="http://schemas.microsoft.com/office/word/2018/wordml/cex" xmlns:w16sdtdh="http://schemas.microsoft.com/office/word/2020/wordml/sdtdatahash" xmlns:w16sdtfl="http://schemas.microsoft.com/office/word/2024/wordml/sdtformatlock" mc:Ignorable="w14 w15 wp14 w16se w16cid w16 w16cex w16sdtdh w16sdtfl">
   <w:body>
-    <w:p xmlns:wp14="http://schemas.microsoft.com/office/word/2010/wordml" wp14:paraId="78E51607" wp14:textId="22931327">
-      <w:pPr>
-        <w:pStyle w:val="Heading1"/>
-        <w:spacing w:before="322" w:beforeAutospacing="off" w:after="322" w:afterAutospacing="off"/>
+    <w:p>
+      <w:pPr>
+        <w:spacing w:before="240" w:beforeAutospacing="off" w:after="240" w:afterAutospacing="off"/>
       </w:pPr>
       <w:r>
         <w:rPr>
@@ -13,17 +12,16 @@
           <w:b w:val="1"/>
           <w:bCs w:val="1"/>
           <w:noProof w:val="0"/>
-          <w:sz w:val="48"/>
-          <w:szCs w:val="48"/>
+          <w:sz w:val="24"/>
+          <w:szCs w:val="24"/>
           <w:lang w:val="pt-BR"/>
         </w:rPr>
         <w:t>Estrutura Analítica do Projeto (EAP)</w:t>
       </w:r>
     </w:p>
-    <w:p xmlns:wp14="http://schemas.microsoft.com/office/word/2010/wordml" wp14:paraId="1C3A8B1A" wp14:textId="63B473FD">
-      <w:pPr>
-        <w:spacing w:before="238" w:beforeAutospacing="off" w:after="238" w:afterAutospacing="off" w:line="278" w:lineRule="auto"/>
-        <w:jc w:val="left"/>
+    <w:p>
+      <w:pPr>
+        <w:spacing w:before="240" w:beforeAutospacing="off" w:after="240" w:afterAutospacing="off"/>
       </w:pPr>
       <w:r>
         <w:rPr>
@@ -45,33 +43,13 @@
           <w:szCs w:val="24"/>
           <w:lang w:val="pt-BR"/>
         </w:rPr>
-        <w:t xml:space="preserve"> </w:t>
-      </w:r>
-      <w:r>
-        <w:rPr>
-          <w:rFonts w:ascii="Aptos" w:hAnsi="Aptos" w:eastAsia="Aptos" w:cs="Aptos"/>
-          <w:noProof w:val="0"/>
-          <w:sz w:val="24"/>
-          <w:szCs w:val="24"/>
-          <w:lang w:val="pt-BR"/>
-        </w:rPr>
-        <w:t>Nefi</w:t>
-      </w:r>
-      <w:r>
-        <w:rPr>
-          <w:rFonts w:ascii="Aptos" w:hAnsi="Aptos" w:eastAsia="Aptos" w:cs="Aptos"/>
-          <w:noProof w:val="0"/>
-          <w:sz w:val="24"/>
-          <w:szCs w:val="24"/>
-          <w:lang w:val="pt-BR"/>
-        </w:rPr>
-        <w:t xml:space="preserve"> / Lucas / João / Leonardo</w:t>
+        <w:t xml:space="preserve"> Nefi / Lucas / João / Leonardo</w:t>
       </w:r>
     </w:p>
-    <w:p xmlns:wp14="http://schemas.microsoft.com/office/word/2010/wordml" wp14:paraId="51D05C4D" wp14:textId="162A19A9">
-      <w:pPr>
-        <w:pStyle w:val="Heading2"/>
-        <w:spacing w:before="299" w:beforeAutospacing="off" w:after="299" w:afterAutospacing="off"/>
+    <w:p/>
+    <w:p>
+      <w:pPr>
+        <w:spacing w:before="240" w:beforeAutospacing="off" w:after="240" w:afterAutospacing="off"/>
       </w:pPr>
       <w:r>
         <w:rPr>
@@ -79,14 +57,14 @@
           <w:b w:val="1"/>
           <w:bCs w:val="1"/>
           <w:noProof w:val="0"/>
-          <w:sz w:val="36"/>
-          <w:szCs w:val="36"/>
+          <w:sz w:val="24"/>
+          <w:szCs w:val="24"/>
           <w:lang w:val="pt-BR"/>
         </w:rPr>
         <w:t>1. Iniciação</w:t>
       </w:r>
     </w:p>
-    <w:p xmlns:wp14="http://schemas.microsoft.com/office/word/2010/wordml" wp14:paraId="1A60C619" wp14:textId="7A36606E">
+    <w:p>
       <w:pPr>
         <w:spacing w:before="240" w:beforeAutospacing="off" w:after="240" w:afterAutospacing="off"/>
       </w:pPr>
@@ -127,10 +105,10 @@
         <w:t xml:space="preserve"> 1.3. Aprovação do projeto</w:t>
       </w:r>
     </w:p>
-    <w:p xmlns:wp14="http://schemas.microsoft.com/office/word/2010/wordml" wp14:paraId="7EDEBC0C" wp14:textId="3795DC62">
-      <w:pPr>
-        <w:pStyle w:val="Heading2"/>
-        <w:spacing w:before="299" w:beforeAutospacing="off" w:after="299" w:afterAutospacing="off"/>
+    <w:p/>
+    <w:p>
+      <w:pPr>
+        <w:spacing w:before="240" w:beforeAutospacing="off" w:after="240" w:afterAutospacing="off"/>
       </w:pPr>
       <w:r>
         <w:rPr>
@@ -138,14 +116,14 @@
           <w:b w:val="1"/>
           <w:bCs w:val="1"/>
           <w:noProof w:val="0"/>
-          <w:sz w:val="36"/>
-          <w:szCs w:val="36"/>
+          <w:sz w:val="24"/>
+          <w:szCs w:val="24"/>
           <w:lang w:val="pt-BR"/>
         </w:rPr>
         <w:t>2. Planejamento</w:t>
       </w:r>
     </w:p>
-    <w:p xmlns:wp14="http://schemas.microsoft.com/office/word/2010/wordml" wp14:paraId="6918C325" wp14:textId="6A7FE112">
+    <w:p>
       <w:pPr>
         <w:spacing w:before="240" w:beforeAutospacing="off" w:after="240" w:afterAutospacing="off"/>
       </w:pPr>
@@ -212,10 +190,10 @@
         <w:t xml:space="preserve"> 2.5. Planejamento da comunicação com stakeholders</w:t>
       </w:r>
     </w:p>
-    <w:p xmlns:wp14="http://schemas.microsoft.com/office/word/2010/wordml" wp14:paraId="251845B9" wp14:textId="789BDD55">
-      <w:pPr>
-        <w:pStyle w:val="Heading2"/>
-        <w:spacing w:before="299" w:beforeAutospacing="off" w:after="299" w:afterAutospacing="off"/>
+    <w:p/>
+    <w:p>
+      <w:pPr>
+        <w:spacing w:before="240" w:beforeAutospacing="off" w:after="240" w:afterAutospacing="off"/>
       </w:pPr>
       <w:r>
         <w:rPr>
@@ -223,14 +201,14 @@
           <w:b w:val="1"/>
           <w:bCs w:val="1"/>
           <w:noProof w:val="0"/>
-          <w:sz w:val="36"/>
-          <w:szCs w:val="36"/>
+          <w:sz w:val="24"/>
+          <w:szCs w:val="24"/>
           <w:lang w:val="pt-BR"/>
         </w:rPr>
         <w:t>3. Execução</w:t>
       </w:r>
     </w:p>
-    <w:p xmlns:wp14="http://schemas.microsoft.com/office/word/2010/wordml" wp14:paraId="4D2F0D31" wp14:textId="08DB9314">
+    <w:p>
       <w:pPr>
         <w:spacing w:before="240" w:beforeAutospacing="off" w:after="240" w:afterAutospacing="off"/>
       </w:pPr>
@@ -255,59 +233,33 @@
           <w:szCs w:val="24"/>
           <w:lang w:val="pt-BR"/>
         </w:rPr>
-        <w:t xml:space="preserve">  3.1.1. Cadastro e Matrícula de Alunos</w:t>
-      </w:r>
-      <w:r>
-        <w:br/>
-      </w:r>
-      <w:r>
-        <w:rPr>
-          <w:rFonts w:ascii="Aptos" w:hAnsi="Aptos" w:eastAsia="Aptos" w:cs="Aptos"/>
-          <w:noProof w:val="0"/>
-          <w:sz w:val="24"/>
-          <w:szCs w:val="24"/>
-          <w:lang w:val="pt-BR"/>
-        </w:rPr>
-        <w:t xml:space="preserve">  3.1.2. Registro de Frequência</w:t>
-      </w:r>
-      <w:r>
-        <w:br/>
-      </w:r>
-      <w:r>
-        <w:rPr>
-          <w:rFonts w:ascii="Aptos" w:hAnsi="Aptos" w:eastAsia="Aptos" w:cs="Aptos"/>
-          <w:noProof w:val="0"/>
-          <w:sz w:val="24"/>
-          <w:szCs w:val="24"/>
-          <w:lang w:val="pt-BR"/>
-        </w:rPr>
-        <w:t xml:space="preserve">  3.1.3. Planejamento de Aulas</w:t>
-      </w:r>
-      <w:r>
-        <w:br/>
-      </w:r>
-      <w:r>
-        <w:rPr>
-          <w:rFonts w:ascii="Aptos" w:hAnsi="Aptos" w:eastAsia="Aptos" w:cs="Aptos"/>
-          <w:noProof w:val="0"/>
-          <w:sz w:val="24"/>
-          <w:szCs w:val="24"/>
-          <w:lang w:val="pt-BR"/>
-        </w:rPr>
-        <w:t xml:space="preserve">  3.1.4. Registro de Aulas Ministradas</w:t>
-      </w:r>
-      <w:r>
-        <w:br/>
-      </w:r>
-      <w:r>
-        <w:rPr>
-          <w:rFonts w:ascii="Aptos" w:hAnsi="Aptos" w:eastAsia="Aptos" w:cs="Aptos"/>
-          <w:noProof w:val="0"/>
-          <w:sz w:val="24"/>
-          <w:szCs w:val="24"/>
-          <w:lang w:val="pt-BR"/>
-        </w:rPr>
-        <w:t xml:space="preserve">  3.1.5. Autenticação e Controle de Acesso</w:t>
+        <w:t xml:space="preserve">   3.1.1. Cadastro e Matrícula de Alunos</w:t>
+      </w:r>
+      <w:r>
+        <w:br/>
+      </w:r>
+      <w:r>
+        <w:rPr>
+          <w:rFonts w:ascii="Aptos" w:hAnsi="Aptos" w:eastAsia="Aptos" w:cs="Aptos"/>
+          <w:noProof w:val="0"/>
+          <w:sz w:val="24"/>
+          <w:szCs w:val="24"/>
+          <w:lang w:val="pt-BR"/>
+        </w:rPr>
+        <w:t xml:space="preserve">   3.1.2. Registro de Frequência</w:t>
+      </w:r>
+      <w:r>
+        <w:br/>
+      </w:r>
+      <w:r>
+        <w:rPr>
+          <w:rFonts w:ascii="Aptos" w:hAnsi="Aptos" w:eastAsia="Aptos" w:cs="Aptos"/>
+          <w:noProof w:val="0"/>
+          <w:sz w:val="24"/>
+          <w:szCs w:val="24"/>
+          <w:lang w:val="pt-BR"/>
+        </w:rPr>
+        <w:t xml:space="preserve">   3.1.3. Autenticação e Controle de Acesso</w:t>
       </w:r>
       <w:r>
         <w:br/>
@@ -336,10 +288,10 @@
         <w:t xml:space="preserve"> 3.3. Treinamento dos usuários (professores e administradores)</w:t>
       </w:r>
     </w:p>
-    <w:p xmlns:wp14="http://schemas.microsoft.com/office/word/2010/wordml" wp14:paraId="7058346C" wp14:textId="5ABAF33D">
-      <w:pPr>
-        <w:pStyle w:val="Heading2"/>
-        <w:spacing w:before="299" w:beforeAutospacing="off" w:after="299" w:afterAutospacing="off"/>
+    <w:p/>
+    <w:p>
+      <w:pPr>
+        <w:spacing w:before="240" w:beforeAutospacing="off" w:after="240" w:afterAutospacing="off"/>
       </w:pPr>
       <w:r>
         <w:rPr>
@@ -347,14 +299,14 @@
           <w:b w:val="1"/>
           <w:bCs w:val="1"/>
           <w:noProof w:val="0"/>
-          <w:sz w:val="36"/>
-          <w:szCs w:val="36"/>
+          <w:sz w:val="24"/>
+          <w:szCs w:val="24"/>
           <w:lang w:val="pt-BR"/>
         </w:rPr>
         <w:t>4. Monitoramento e Controle</w:t>
       </w:r>
     </w:p>
-    <w:p xmlns:wp14="http://schemas.microsoft.com/office/word/2010/wordml" wp14:paraId="09BBE9FF" wp14:textId="67ACB5F9">
+    <w:p>
       <w:pPr>
         <w:spacing w:before="240" w:beforeAutospacing="off" w:after="240" w:afterAutospacing="off"/>
       </w:pPr>
@@ -408,10 +360,10 @@
         <w:t xml:space="preserve"> 4.4. Feedback dos usuários e ajustes</w:t>
       </w:r>
     </w:p>
-    <w:p xmlns:wp14="http://schemas.microsoft.com/office/word/2010/wordml" wp14:paraId="4E25DC52" wp14:textId="6BE436AB">
-      <w:pPr>
-        <w:pStyle w:val="Heading2"/>
-        <w:spacing w:before="299" w:beforeAutospacing="off" w:after="299" w:afterAutospacing="off"/>
+    <w:p/>
+    <w:p>
+      <w:pPr>
+        <w:spacing w:before="240" w:beforeAutospacing="off" w:after="240" w:afterAutospacing="off"/>
       </w:pPr>
       <w:r>
         <w:rPr>
@@ -419,14 +371,14 @@
           <w:b w:val="1"/>
           <w:bCs w:val="1"/>
           <w:noProof w:val="0"/>
-          <w:sz w:val="36"/>
-          <w:szCs w:val="36"/>
+          <w:sz w:val="24"/>
+          <w:szCs w:val="24"/>
           <w:lang w:val="pt-BR"/>
         </w:rPr>
         <w:t>5. Encerramento</w:t>
       </w:r>
     </w:p>
-    <w:p xmlns:wp14="http://schemas.microsoft.com/office/word/2010/wordml" wp14:paraId="7A432D4E" wp14:textId="6F01C812">
+    <w:p>
       <w:pPr>
         <w:spacing w:before="240" w:beforeAutospacing="off" w:after="240" w:afterAutospacing="off"/>
       </w:pPr>
@@ -480,7 +432,7 @@
         <w:t xml:space="preserve"> 5.4. Lições aprendidas e relatório final</w:t>
       </w:r>
     </w:p>
-    <w:p xmlns:wp14="http://schemas.microsoft.com/office/word/2010/wordml" wp14:paraId="1E207724" wp14:textId="27AE94C5"/>
+    <w:p/>
     <w:sectPr>
       <w:pgSz w:w="11906" w:h="16838" w:orient="portrait"/>
       <w:pgMar w:top="1440" w:right="1440" w:bottom="1440" w:left="1440" w:header="720" w:footer="720" w:gutter="0"/>

</xml_diff>